<commit_message>
avance portafolios unidad 5
</commit_message>
<xml_diff>
--- a/13 Modelos de negocios/Unidad 5 Portafolio 19580589 Castillo Jr Gregorio.docx
+++ b/13 Modelos de negocios/Unidad 5 Portafolio 19580589 Castillo Jr Gregorio.docx
@@ -2196,7 +2196,7 @@
         </w:rPr>
       </w:pPr>
       <w:bookmarkStart w:id="1" w:name="_Toc115100403"/>
-      <w:bookmarkStart w:id="2" w:name="_Toc119096621"/>
+      <w:bookmarkStart w:id="2" w:name="_Toc120733687"/>
       <w:r>
         <w:rPr>
           <w:rFonts w:ascii="Times New Roman" w:hAnsi="Times New Roman" w:cs="Times New Roman"/>
@@ -2216,10 +2216,10 @@
     <w:sdt>
       <w:sdtPr>
         <w:rPr>
-          <w:rFonts w:asciiTheme="minorHAnsi" w:eastAsiaTheme="minorHAnsi" w:hAnsiTheme="minorHAnsi" w:cstheme="minorBidi"/>
+          <w:rFonts w:ascii="Arial" w:eastAsiaTheme="minorHAnsi" w:hAnsi="Arial" w:cs="Arial"/>
           <w:color w:val="auto"/>
-          <w:sz w:val="22"/>
-          <w:szCs w:val="22"/>
+          <w:sz w:val="24"/>
+          <w:szCs w:val="24"/>
           <w:lang w:eastAsia="en-US"/>
         </w:rPr>
         <w:id w:val="95607686"/>
@@ -2256,6 +2256,11 @@
             </w:rPr>
           </w:pPr>
           <w:r>
+            <w:rPr>
+              <w:rFonts w:ascii="Arial" w:hAnsi="Arial" w:cs="Arial"/>
+              <w:sz w:val="24"/>
+              <w:szCs w:val="24"/>
+            </w:rPr>
             <w:fldChar w:fldCharType="begin"/>
           </w:r>
           <w:r>
@@ -2281,7 +2286,7 @@
             </w:rPr>
             <w:fldChar w:fldCharType="separate"/>
           </w:r>
-          <w:hyperlink w:anchor="_Toc119096621" w:history="1">
+          <w:hyperlink w:anchor="_Toc120733687" w:history="1">
             <w:r>
               <w:rPr>
                 <w:rStyle w:val="Hipervnculo"/>
@@ -2322,7 +2327,7 @@
                 <w:sz w:val="24"/>
                 <w:szCs w:val="24"/>
               </w:rPr>
-              <w:instrText xml:space="preserve"> PAGEREF _Toc119096621 \h </w:instrText>
+              <w:instrText xml:space="preserve"> PAGEREF _Toc120733687 \h </w:instrText>
             </w:r>
             <w:r>
               <w:rPr>
@@ -2370,7 +2375,6 @@
             <w:spacing w:line="360" w:lineRule="auto"/>
             <w:rPr>
               <w:rFonts w:ascii="Arial" w:hAnsi="Arial" w:cs="Arial"/>
-              <w:noProof/>
               <w:sz w:val="24"/>
               <w:szCs w:val="24"/>
             </w:rPr>
@@ -2391,7 +2395,7 @@
               <w:lang w:eastAsia="es-MX"/>
             </w:rPr>
           </w:pPr>
-          <w:hyperlink w:anchor="_Toc119096622" w:history="1">
+          <w:hyperlink w:anchor="_Toc120733688" w:history="1">
             <w:r>
               <w:rPr>
                 <w:rStyle w:val="Hipervnculo"/>
@@ -2403,7 +2407,7 @@
                 <w:szCs w:val="24"/>
                 <w:lang w:eastAsia="es-MX"/>
               </w:rPr>
-              <w:t>Investigación (Leyes de seguridad en la información)</w:t>
+              <w:t>Investigación (Benchmarking y su relación con la gobernabilidad TI)</w:t>
             </w:r>
             <w:r>
               <w:rPr>
@@ -2433,7 +2437,7 @@
                 <w:sz w:val="24"/>
                 <w:szCs w:val="24"/>
               </w:rPr>
-              <w:instrText xml:space="preserve"> PAGEREF _Toc119096622 \h </w:instrText>
+              <w:instrText xml:space="preserve"> PAGEREF _Toc120733688 \h </w:instrText>
             </w:r>
             <w:r>
               <w:rPr>
@@ -2491,7 +2495,7 @@
               <w:lang w:eastAsia="es-MX"/>
             </w:rPr>
           </w:pPr>
-          <w:hyperlink w:anchor="_Toc119096623" w:history="1">
+          <w:hyperlink w:anchor="_Toc120733689" w:history="1">
             <w:r>
               <w:rPr>
                 <w:rStyle w:val="Hipervnculo"/>
@@ -2533,7 +2537,7 @@
                 <w:sz w:val="24"/>
                 <w:szCs w:val="24"/>
               </w:rPr>
-              <w:instrText xml:space="preserve"> PAGEREF _Toc119096623 \h </w:instrText>
+              <w:instrText xml:space="preserve"> PAGEREF _Toc120733689 \h </w:instrText>
             </w:r>
             <w:r>
               <w:rPr>
@@ -2584,14 +2588,14 @@
             </w:tabs>
             <w:spacing w:line="360" w:lineRule="auto"/>
             <w:rPr>
-              <w:rFonts w:ascii="Arial" w:eastAsiaTheme="minorEastAsia" w:hAnsi="Arial" w:cs="Arial"/>
+              <w:rStyle w:val="Hipervnculo"/>
+              <w:rFonts w:ascii="Arial" w:hAnsi="Arial" w:cs="Arial"/>
               <w:noProof/>
               <w:sz w:val="24"/>
               <w:szCs w:val="24"/>
-              <w:lang w:eastAsia="es-MX"/>
             </w:rPr>
           </w:pPr>
-          <w:hyperlink w:anchor="_Toc119096624" w:history="1">
+          <w:hyperlink w:anchor="_Toc120733690" w:history="1">
             <w:r>
               <w:rPr>
                 <w:rStyle w:val="Hipervnculo"/>
@@ -2603,7 +2607,7 @@
                 <w:szCs w:val="24"/>
                 <w:lang w:eastAsia="es-MX"/>
               </w:rPr>
-              <w:t>Resumen (Artículos de la LFDA para los programas de computación y bases de datos)</w:t>
+              <w:t>Investigación (Principios y recomendaciones para gobierno de TI en KING III)</w:t>
             </w:r>
             <w:r>
               <w:rPr>
@@ -2633,7 +2637,7 @@
                 <w:sz w:val="24"/>
                 <w:szCs w:val="24"/>
               </w:rPr>
-              <w:instrText xml:space="preserve"> PAGEREF _Toc119096624 \h </w:instrText>
+              <w:instrText xml:space="preserve"> PAGEREF _Toc120733690 \h </w:instrText>
             </w:r>
             <w:r>
               <w:rPr>
@@ -2678,24 +2682,34 @@
         </w:p>
         <w:p>
           <w:pPr>
+            <w:spacing w:line="360" w:lineRule="auto"/>
+            <w:rPr>
+              <w:rFonts w:ascii="Arial" w:hAnsi="Arial" w:cs="Arial"/>
+              <w:sz w:val="24"/>
+              <w:szCs w:val="24"/>
+            </w:rPr>
+          </w:pPr>
+        </w:p>
+        <w:p>
+          <w:pPr>
             <w:pStyle w:val="TDC1"/>
             <w:tabs>
               <w:tab w:val="right" w:leader="dot" w:pos="8828"/>
             </w:tabs>
             <w:spacing w:line="360" w:lineRule="auto"/>
             <w:rPr>
-              <w:rStyle w:val="Hipervnculo"/>
-              <w:rFonts w:ascii="Arial" w:hAnsi="Arial" w:cs="Arial"/>
+              <w:rFonts w:ascii="Arial" w:eastAsiaTheme="minorEastAsia" w:hAnsi="Arial" w:cs="Arial"/>
               <w:noProof/>
               <w:sz w:val="24"/>
               <w:szCs w:val="24"/>
+              <w:lang w:eastAsia="es-MX"/>
             </w:rPr>
           </w:pPr>
-          <w:hyperlink w:anchor="_Toc119096625" w:history="1">
+          <w:hyperlink w:anchor="_Toc120733691" w:history="1">
             <w:r>
               <w:rPr>
                 <w:rStyle w:val="Hipervnculo"/>
-                <w:rFonts w:ascii="Arial" w:eastAsia="Times New Roman" w:hAnsi="Arial" w:cs="Arial"/>
+                <w:rFonts w:ascii="Arial" w:hAnsi="Arial" w:cs="Arial"/>
                 <w:b/>
                 <w:bCs/>
                 <w:noProof/>
@@ -2703,7 +2717,7 @@
                 <w:szCs w:val="24"/>
                 <w:lang w:eastAsia="es-MX"/>
               </w:rPr>
-              <w:t>Investigación (Convenio de Berna)</w:t>
+              <w:t>Conclusiones</w:t>
             </w:r>
             <w:r>
               <w:rPr>
@@ -2733,7 +2747,107 @@
                 <w:sz w:val="24"/>
                 <w:szCs w:val="24"/>
               </w:rPr>
-              <w:instrText xml:space="preserve"> PAGEREF _Toc119096625 \h </w:instrText>
+              <w:instrText xml:space="preserve"> PAGEREF _Toc120733691 \h </w:instrText>
+            </w:r>
+            <w:r>
+              <w:rPr>
+                <w:rFonts w:ascii="Arial" w:hAnsi="Arial" w:cs="Arial"/>
+                <w:noProof/>
+                <w:webHidden/>
+                <w:sz w:val="24"/>
+                <w:szCs w:val="24"/>
+              </w:rPr>
+            </w:r>
+            <w:r>
+              <w:rPr>
+                <w:rFonts w:ascii="Arial" w:hAnsi="Arial" w:cs="Arial"/>
+                <w:noProof/>
+                <w:webHidden/>
+                <w:sz w:val="24"/>
+                <w:szCs w:val="24"/>
+              </w:rPr>
+              <w:fldChar w:fldCharType="separate"/>
+            </w:r>
+            <w:r>
+              <w:rPr>
+                <w:rFonts w:ascii="Arial" w:hAnsi="Arial" w:cs="Arial"/>
+                <w:noProof/>
+                <w:webHidden/>
+                <w:sz w:val="24"/>
+                <w:szCs w:val="24"/>
+              </w:rPr>
+              <w:t>8</w:t>
+            </w:r>
+            <w:r>
+              <w:rPr>
+                <w:rFonts w:ascii="Arial" w:hAnsi="Arial" w:cs="Arial"/>
+                <w:noProof/>
+                <w:webHidden/>
+                <w:sz w:val="24"/>
+                <w:szCs w:val="24"/>
+              </w:rPr>
+              <w:fldChar w:fldCharType="end"/>
+            </w:r>
+          </w:hyperlink>
+        </w:p>
+        <w:p>
+          <w:pPr>
+            <w:pStyle w:val="TDC1"/>
+            <w:tabs>
+              <w:tab w:val="right" w:leader="dot" w:pos="8828"/>
+            </w:tabs>
+            <w:spacing w:line="360" w:lineRule="auto"/>
+            <w:rPr>
+              <w:rFonts w:ascii="Arial" w:eastAsiaTheme="minorEastAsia" w:hAnsi="Arial" w:cs="Arial"/>
+              <w:noProof/>
+              <w:sz w:val="24"/>
+              <w:szCs w:val="24"/>
+              <w:lang w:eastAsia="es-MX"/>
+            </w:rPr>
+          </w:pPr>
+          <w:hyperlink w:anchor="_Toc120733692" w:history="1">
+            <w:r>
+              <w:rPr>
+                <w:rStyle w:val="Hipervnculo"/>
+                <w:rFonts w:ascii="Arial" w:hAnsi="Arial" w:cs="Arial"/>
+                <w:b/>
+                <w:bCs/>
+                <w:noProof/>
+                <w:sz w:val="24"/>
+                <w:szCs w:val="24"/>
+                <w:lang w:eastAsia="es-MX"/>
+              </w:rPr>
+              <w:t>Fuentes de información</w:t>
+            </w:r>
+            <w:r>
+              <w:rPr>
+                <w:rFonts w:ascii="Arial" w:hAnsi="Arial" w:cs="Arial"/>
+                <w:noProof/>
+                <w:webHidden/>
+                <w:sz w:val="24"/>
+                <w:szCs w:val="24"/>
+              </w:rPr>
+              <w:tab/>
+            </w:r>
+            <w:r>
+              <w:rPr>
+                <w:rFonts w:ascii="Arial" w:hAnsi="Arial" w:cs="Arial"/>
+                <w:noProof/>
+                <w:webHidden/>
+                <w:sz w:val="24"/>
+                <w:szCs w:val="24"/>
+              </w:rPr>
+              <w:fldChar w:fldCharType="begin"/>
+            </w:r>
+            <w:r>
+              <w:rPr>
+                <w:rFonts w:ascii="Arial" w:hAnsi="Arial" w:cs="Arial"/>
+                <w:noProof/>
+                <w:webHidden/>
+                <w:sz w:val="24"/>
+                <w:szCs w:val="24"/>
+              </w:rPr>
+              <w:instrText xml:space="preserve"> PAGEREF _Toc120733692 \h </w:instrText>
             </w:r>
             <w:r>
               <w:rPr>
@@ -2778,217 +2892,6 @@
         </w:p>
         <w:p>
           <w:pPr>
-            <w:spacing w:line="360" w:lineRule="auto"/>
-            <w:rPr>
-              <w:rFonts w:ascii="Arial" w:hAnsi="Arial" w:cs="Arial"/>
-              <w:noProof/>
-              <w:sz w:val="24"/>
-              <w:szCs w:val="24"/>
-            </w:rPr>
-          </w:pPr>
-        </w:p>
-        <w:p>
-          <w:pPr>
-            <w:pStyle w:val="TDC1"/>
-            <w:tabs>
-              <w:tab w:val="right" w:leader="dot" w:pos="8828"/>
-            </w:tabs>
-            <w:spacing w:line="360" w:lineRule="auto"/>
-            <w:rPr>
-              <w:rFonts w:ascii="Arial" w:eastAsiaTheme="minorEastAsia" w:hAnsi="Arial" w:cs="Arial"/>
-              <w:noProof/>
-              <w:sz w:val="24"/>
-              <w:szCs w:val="24"/>
-              <w:lang w:eastAsia="es-MX"/>
-            </w:rPr>
-          </w:pPr>
-          <w:hyperlink w:anchor="_Toc119096626" w:history="1">
-            <w:r>
-              <w:rPr>
-                <w:rStyle w:val="Hipervnculo"/>
-                <w:rFonts w:ascii="Arial" w:hAnsi="Arial" w:cs="Arial"/>
-                <w:b/>
-                <w:bCs/>
-                <w:noProof/>
-                <w:sz w:val="24"/>
-                <w:szCs w:val="24"/>
-                <w:lang w:eastAsia="es-MX"/>
-              </w:rPr>
-              <w:t>Conclusiones</w:t>
-            </w:r>
-            <w:r>
-              <w:rPr>
-                <w:rFonts w:ascii="Arial" w:hAnsi="Arial" w:cs="Arial"/>
-                <w:noProof/>
-                <w:webHidden/>
-                <w:sz w:val="24"/>
-                <w:szCs w:val="24"/>
-              </w:rPr>
-              <w:tab/>
-            </w:r>
-            <w:r>
-              <w:rPr>
-                <w:rFonts w:ascii="Arial" w:hAnsi="Arial" w:cs="Arial"/>
-                <w:noProof/>
-                <w:webHidden/>
-                <w:sz w:val="24"/>
-                <w:szCs w:val="24"/>
-              </w:rPr>
-              <w:fldChar w:fldCharType="begin"/>
-            </w:r>
-            <w:r>
-              <w:rPr>
-                <w:rFonts w:ascii="Arial" w:hAnsi="Arial" w:cs="Arial"/>
-                <w:noProof/>
-                <w:webHidden/>
-                <w:sz w:val="24"/>
-                <w:szCs w:val="24"/>
-              </w:rPr>
-              <w:instrText xml:space="preserve"> PAGEREF _Toc119096626 \h </w:instrText>
-            </w:r>
-            <w:r>
-              <w:rPr>
-                <w:rFonts w:ascii="Arial" w:hAnsi="Arial" w:cs="Arial"/>
-                <w:noProof/>
-                <w:webHidden/>
-                <w:sz w:val="24"/>
-                <w:szCs w:val="24"/>
-              </w:rPr>
-            </w:r>
-            <w:r>
-              <w:rPr>
-                <w:rFonts w:ascii="Arial" w:hAnsi="Arial" w:cs="Arial"/>
-                <w:noProof/>
-                <w:webHidden/>
-                <w:sz w:val="24"/>
-                <w:szCs w:val="24"/>
-              </w:rPr>
-              <w:fldChar w:fldCharType="separate"/>
-            </w:r>
-            <w:r>
-              <w:rPr>
-                <w:rFonts w:ascii="Arial" w:hAnsi="Arial" w:cs="Arial"/>
-                <w:noProof/>
-                <w:webHidden/>
-                <w:sz w:val="24"/>
-                <w:szCs w:val="24"/>
-              </w:rPr>
-              <w:t>11</w:t>
-            </w:r>
-            <w:r>
-              <w:rPr>
-                <w:rFonts w:ascii="Arial" w:hAnsi="Arial" w:cs="Arial"/>
-                <w:noProof/>
-                <w:webHidden/>
-                <w:sz w:val="24"/>
-                <w:szCs w:val="24"/>
-              </w:rPr>
-              <w:fldChar w:fldCharType="end"/>
-            </w:r>
-          </w:hyperlink>
-        </w:p>
-        <w:p>
-          <w:pPr>
-            <w:pStyle w:val="TDC1"/>
-            <w:tabs>
-              <w:tab w:val="right" w:leader="dot" w:pos="8828"/>
-            </w:tabs>
-            <w:spacing w:line="360" w:lineRule="auto"/>
-            <w:rPr>
-              <w:rFonts w:ascii="Arial" w:eastAsiaTheme="minorEastAsia" w:hAnsi="Arial" w:cs="Arial"/>
-              <w:noProof/>
-              <w:sz w:val="24"/>
-              <w:szCs w:val="24"/>
-              <w:lang w:eastAsia="es-MX"/>
-            </w:rPr>
-          </w:pPr>
-          <w:hyperlink w:anchor="_Toc119096627" w:history="1">
-            <w:r>
-              <w:rPr>
-                <w:rStyle w:val="Hipervnculo"/>
-                <w:rFonts w:ascii="Arial" w:hAnsi="Arial" w:cs="Arial"/>
-                <w:b/>
-                <w:bCs/>
-                <w:noProof/>
-                <w:sz w:val="24"/>
-                <w:szCs w:val="24"/>
-                <w:lang w:eastAsia="es-MX"/>
-              </w:rPr>
-              <w:t>Fuentes de información</w:t>
-            </w:r>
-            <w:r>
-              <w:rPr>
-                <w:rFonts w:ascii="Arial" w:hAnsi="Arial" w:cs="Arial"/>
-                <w:noProof/>
-                <w:webHidden/>
-                <w:sz w:val="24"/>
-                <w:szCs w:val="24"/>
-              </w:rPr>
-              <w:tab/>
-            </w:r>
-            <w:r>
-              <w:rPr>
-                <w:rFonts w:ascii="Arial" w:hAnsi="Arial" w:cs="Arial"/>
-                <w:noProof/>
-                <w:webHidden/>
-                <w:sz w:val="24"/>
-                <w:szCs w:val="24"/>
-              </w:rPr>
-              <w:fldChar w:fldCharType="begin"/>
-            </w:r>
-            <w:r>
-              <w:rPr>
-                <w:rFonts w:ascii="Arial" w:hAnsi="Arial" w:cs="Arial"/>
-                <w:noProof/>
-                <w:webHidden/>
-                <w:sz w:val="24"/>
-                <w:szCs w:val="24"/>
-              </w:rPr>
-              <w:instrText xml:space="preserve"> PAGEREF _Toc119096627 \h </w:instrText>
-            </w:r>
-            <w:r>
-              <w:rPr>
-                <w:rFonts w:ascii="Arial" w:hAnsi="Arial" w:cs="Arial"/>
-                <w:noProof/>
-                <w:webHidden/>
-                <w:sz w:val="24"/>
-                <w:szCs w:val="24"/>
-              </w:rPr>
-            </w:r>
-            <w:r>
-              <w:rPr>
-                <w:rFonts w:ascii="Arial" w:hAnsi="Arial" w:cs="Arial"/>
-                <w:noProof/>
-                <w:webHidden/>
-                <w:sz w:val="24"/>
-                <w:szCs w:val="24"/>
-              </w:rPr>
-              <w:fldChar w:fldCharType="separate"/>
-            </w:r>
-            <w:r>
-              <w:rPr>
-                <w:rFonts w:ascii="Arial" w:hAnsi="Arial" w:cs="Arial"/>
-                <w:noProof/>
-                <w:webHidden/>
-                <w:sz w:val="24"/>
-                <w:szCs w:val="24"/>
-              </w:rPr>
-              <w:t>12</w:t>
-            </w:r>
-            <w:r>
-              <w:rPr>
-                <w:rFonts w:ascii="Arial" w:hAnsi="Arial" w:cs="Arial"/>
-                <w:noProof/>
-                <w:webHidden/>
-                <w:sz w:val="24"/>
-                <w:szCs w:val="24"/>
-              </w:rPr>
-              <w:fldChar w:fldCharType="end"/>
-            </w:r>
-          </w:hyperlink>
-        </w:p>
-        <w:p>
-          <w:pPr>
             <w:pStyle w:val="TDC1"/>
             <w:tabs>
               <w:tab w:val="right" w:leader="dot" w:pos="8828"/>
@@ -3073,7 +2976,7 @@
           <w:lang w:eastAsia="es-MX"/>
         </w:rPr>
       </w:pPr>
-      <w:bookmarkStart w:id="3" w:name="_Toc119096622"/>
+      <w:bookmarkStart w:id="3" w:name="_Toc120733688"/>
       <w:r>
         <w:rPr>
           <w:rFonts w:ascii="Times New Roman" w:eastAsia="Times New Roman" w:hAnsi="Times New Roman" w:cs="Times New Roman"/>
@@ -3988,7 +3891,7 @@
           <w:lang w:eastAsia="es-MX"/>
         </w:rPr>
       </w:pPr>
-      <w:bookmarkStart w:id="4" w:name="_Toc119096623"/>
+      <w:bookmarkStart w:id="4" w:name="_Toc120733689"/>
       <w:r>
         <w:rPr>
           <w:rFonts w:ascii="Times New Roman" w:eastAsia="Times New Roman" w:hAnsi="Times New Roman" w:cs="Times New Roman"/>
@@ -4687,23 +4590,7 @@
           <w:sz w:val="24"/>
           <w:szCs w:val="24"/>
         </w:rPr>
-        <w:t xml:space="preserve"> ) Establecer responsabilidades claramente entendidas para el </w:t>
-      </w:r>
-      <w:r>
-        <w:rPr>
-          <w:rFonts w:ascii="Arial" w:hAnsi="Arial" w:cs="Arial"/>
-          <w:sz w:val="24"/>
-          <w:szCs w:val="24"/>
-        </w:rPr>
-        <w:t>área</w:t>
-      </w:r>
-      <w:r>
-        <w:rPr>
-          <w:rFonts w:ascii="Arial" w:hAnsi="Arial" w:cs="Arial"/>
-          <w:sz w:val="24"/>
-          <w:szCs w:val="24"/>
-        </w:rPr>
-        <w:t xml:space="preserve"> de TI</w:t>
+        <w:t xml:space="preserve"> ) Establecer responsabilidades claramente entendidas para el área de TI</w:t>
       </w:r>
     </w:p>
     <w:p>
@@ -4773,39 +4660,7 @@
           <w:sz w:val="24"/>
           <w:szCs w:val="24"/>
         </w:rPr>
-        <w:t xml:space="preserve"> ) La </w:t>
-      </w:r>
-      <w:r>
-        <w:rPr>
-          <w:rFonts w:ascii="Arial" w:hAnsi="Arial" w:cs="Arial"/>
-          <w:sz w:val="24"/>
-          <w:szCs w:val="24"/>
-        </w:rPr>
-        <w:t>adquisición</w:t>
-      </w:r>
-      <w:r>
-        <w:rPr>
-          <w:rFonts w:ascii="Arial" w:hAnsi="Arial" w:cs="Arial"/>
-          <w:sz w:val="24"/>
-          <w:szCs w:val="24"/>
-        </w:rPr>
-        <w:t xml:space="preserve"> de las TI por </w:t>
-      </w:r>
-      <w:r>
-        <w:rPr>
-          <w:rFonts w:ascii="Arial" w:hAnsi="Arial" w:cs="Arial"/>
-          <w:sz w:val="24"/>
-          <w:szCs w:val="24"/>
-        </w:rPr>
-        <w:t>análisis</w:t>
-      </w:r>
-      <w:r>
-        <w:rPr>
-          <w:rFonts w:ascii="Arial" w:hAnsi="Arial" w:cs="Arial"/>
-          <w:sz w:val="24"/>
-          <w:szCs w:val="24"/>
-        </w:rPr>
-        <w:t xml:space="preserve"> y validaciones previas</w:t>
+        <w:t xml:space="preserve"> ) La adquisición de las TI por análisis y validaciones previas</w:t>
       </w:r>
     </w:p>
     <w:p>
@@ -4875,23 +4730,7 @@
           <w:sz w:val="24"/>
           <w:szCs w:val="24"/>
         </w:rPr>
-        <w:t xml:space="preserve"> ) Asegurar que la </w:t>
-      </w:r>
-      <w:r>
-        <w:rPr>
-          <w:rFonts w:ascii="Arial" w:hAnsi="Arial" w:cs="Arial"/>
-          <w:sz w:val="24"/>
-          <w:szCs w:val="24"/>
-        </w:rPr>
-        <w:t>informática</w:t>
-      </w:r>
-      <w:r>
-        <w:rPr>
-          <w:rFonts w:ascii="Arial" w:hAnsi="Arial" w:cs="Arial"/>
-          <w:sz w:val="24"/>
-          <w:szCs w:val="24"/>
-        </w:rPr>
-        <w:t xml:space="preserve"> cumpla con las reglas formales previamente establecidas</w:t>
+        <w:t xml:space="preserve"> ) Asegurar que la informática cumpla con las reglas formales previamente establecidas</w:t>
       </w:r>
     </w:p>
     <w:p>
@@ -4963,7 +4802,7 @@
           <w:lang w:eastAsia="es-MX"/>
         </w:rPr>
       </w:pPr>
-      <w:bookmarkStart w:id="5" w:name="_Toc119096624"/>
+      <w:bookmarkStart w:id="5" w:name="_Toc120733690"/>
       <w:r>
         <w:rPr>
           <w:rFonts w:ascii="Times New Roman" w:eastAsia="Times New Roman" w:hAnsi="Times New Roman" w:cs="Times New Roman"/>
@@ -4975,7 +4814,7 @@
           <w:lang w:eastAsia="es-MX"/>
         </w:rPr>
         <w:lastRenderedPageBreak/>
-        <w:t>Investigación</w:t>
+        <w:t>Investigación (</w:t>
       </w:r>
       <w:r>
         <w:rPr>
@@ -4987,7 +4826,7 @@
           <w:szCs w:val="28"/>
           <w:lang w:eastAsia="es-MX"/>
         </w:rPr>
-        <w:t xml:space="preserve"> (</w:t>
+        <w:t xml:space="preserve">Principios y </w:t>
       </w:r>
       <w:r>
         <w:rPr>
@@ -4999,7 +4838,7 @@
           <w:szCs w:val="28"/>
           <w:lang w:eastAsia="es-MX"/>
         </w:rPr>
-        <w:t xml:space="preserve">Principios y </w:t>
+        <w:t>recomendaciones</w:t>
       </w:r>
       <w:r>
         <w:rPr>
@@ -5011,7 +4850,7 @@
           <w:szCs w:val="28"/>
           <w:lang w:eastAsia="es-MX"/>
         </w:rPr>
-        <w:t>recomendaciones</w:t>
+        <w:t xml:space="preserve"> para gobierno de TI en KING III</w:t>
       </w:r>
       <w:r>
         <w:rPr>
@@ -5023,18 +4862,6 @@
           <w:szCs w:val="28"/>
           <w:lang w:eastAsia="es-MX"/>
         </w:rPr>
-        <w:t xml:space="preserve"> para gobierno de TI en KING III</w:t>
-      </w:r>
-      <w:r>
-        <w:rPr>
-          <w:rFonts w:ascii="Times New Roman" w:eastAsia="Times New Roman" w:hAnsi="Times New Roman" w:cs="Times New Roman"/>
-          <w:b/>
-          <w:bCs/>
-          <w:color w:val="auto"/>
-          <w:sz w:val="28"/>
-          <w:szCs w:val="28"/>
-          <w:lang w:eastAsia="es-MX"/>
-        </w:rPr>
         <w:t>)</w:t>
       </w:r>
       <w:bookmarkEnd w:id="5"/>
@@ -5482,7 +5309,7 @@
           <w:lang w:eastAsia="es-MX"/>
         </w:rPr>
       </w:pPr>
-      <w:bookmarkStart w:id="6" w:name="_Toc119096626"/>
+      <w:bookmarkStart w:id="6" w:name="_Toc120733691"/>
       <w:r>
         <w:rPr>
           <w:rFonts w:ascii="Times New Roman" w:hAnsi="Times New Roman" w:cs="Times New Roman"/>
@@ -5971,7 +5798,7 @@
         </w:rPr>
       </w:pPr>
       <w:bookmarkStart w:id="7" w:name="_Toc115100412"/>
-      <w:bookmarkStart w:id="8" w:name="_Toc119096627"/>
+      <w:bookmarkStart w:id="8" w:name="_Toc120733692"/>
       <w:r>
         <w:rPr>
           <w:rFonts w:ascii="Times New Roman" w:hAnsi="Times New Roman" w:cs="Times New Roman"/>

</xml_diff>

<commit_message>
portafolio de deyanira finalizado y avance de investigacion so2
</commit_message>
<xml_diff>
--- a/13 Modelos de negocios/Unidad 5 Portafolio 19580589 Castillo Jr Gregorio.docx
+++ b/13 Modelos de negocios/Unidad 5 Portafolio 19580589 Castillo Jr Gregorio.docx
@@ -2256,11 +2256,6 @@
             </w:rPr>
           </w:pPr>
           <w:r>
-            <w:rPr>
-              <w:rFonts w:ascii="Arial" w:hAnsi="Arial" w:cs="Arial"/>
-              <w:sz w:val="24"/>
-              <w:szCs w:val="24"/>
-            </w:rPr>
             <w:fldChar w:fldCharType="begin"/>
           </w:r>
           <w:r>

</xml_diff>